<commit_message>
update routage and schematic
</commit_message>
<xml_diff>
--- a/circuitmaker/Partie schématique et routage.docx
+++ b/circuitmaker/Partie schématique et routage.docx
@@ -333,22 +333,17 @@
         <w:t>la mesure du</w:t>
       </w:r>
       <w:r>
-        <w:t xml:space="preserve"> courant, le montage est repris de la </w:t>
-      </w:r>
-      <w:r>
-        <w:rPr>
-          <w:highlight w:val="yellow"/>
-        </w:rPr>
-        <w:t>section XX</w:t>
+        <w:t xml:space="preserve"> courant, le montage est repris de </w:t>
+      </w:r>
+      <w:r>
+        <w:t>la simulation de l’amplificateur monté en convertisseur tension/courant</w:t>
       </w:r>
       <w:r>
         <w:t xml:space="preserve">, là </w:t>
       </w:r>
-      <w:proofErr w:type="spellStart"/>
-      <w:r>
-        <w:t>ou</w:t>
-      </w:r>
-      <w:proofErr w:type="spellEnd"/>
+      <w:r>
+        <w:t>où</w:t>
+      </w:r>
       <w:r>
         <w:t xml:space="preserve"> est question du fonctionnement et de la simula</w:t>
       </w:r>
@@ -1056,37 +1051,19 @@
     </w:p>
     <w:p>
       <w:r>
-        <w:rPr>
-          <w:highlight w:val="yellow"/>
-        </w:rPr>
         <w:t xml:space="preserve">Les connecteurs TOP et BOTTOM, </w:t>
       </w:r>
       <w:r>
-        <w:rPr>
-          <w:highlight w:val="yellow"/>
-        </w:rPr>
         <w:t>sont placé sur la tranche du PCB</w:t>
       </w:r>
       <w:r>
-        <w:rPr>
-          <w:highlight w:val="yellow"/>
-        </w:rPr>
         <w:t xml:space="preserve">. Un header peut-être </w:t>
       </w:r>
       <w:r>
-        <w:rPr>
-          <w:highlight w:val="yellow"/>
-        </w:rPr>
         <w:t>monté</w:t>
       </w:r>
       <w:r>
-        <w:rPr>
-          <w:highlight w:val="yellow"/>
-        </w:rPr>
-        <w:t xml:space="preserve"> avec un pitch de</w:t>
-      </w:r>
-      <w:r>
-        <w:t xml:space="preserve"> 30 mils</w:t>
+        <w:t xml:space="preserve"> avec un pitch de 30 mils</w:t>
       </w:r>
     </w:p>
     <w:p>
@@ -3998,110 +3975,144 @@
         </w:rPr>
         <w:t>t inscrite pour signer la carte et afficher le numéro de version.</w:t>
       </w:r>
+    </w:p>
+    <w:p>
+      <w:pPr>
+        <w:pStyle w:val="Heading1"/>
+        <w:rPr>
+          <w:noProof/>
+          <w:lang w:eastAsia="fr-CH"/>
+        </w:rPr>
+      </w:pPr>
+      <w:r>
+        <w:rPr>
+          <w:noProof/>
+          <w:lang w:eastAsia="fr-CH"/>
+        </w:rPr>
+        <w:t>Modification</w:t>
+      </w:r>
+      <w:r>
+        <w:rPr>
+          <w:noProof/>
+          <w:lang w:eastAsia="fr-CH"/>
+        </w:rPr>
+        <w:t>s</w:t>
+      </w:r>
+      <w:r>
+        <w:rPr>
+          <w:noProof/>
+          <w:lang w:eastAsia="fr-CH"/>
+        </w:rPr>
+        <w:t xml:space="preserve"> et orientation</w:t>
+      </w:r>
+      <w:r>
+        <w:rPr>
+          <w:noProof/>
+          <w:lang w:eastAsia="fr-CH"/>
+        </w:rPr>
+        <w:t>s</w:t>
+      </w:r>
+      <w:r>
+        <w:rPr>
+          <w:noProof/>
+          <w:lang w:eastAsia="fr-CH"/>
+        </w:rPr>
+        <w:t xml:space="preserve"> future</w:t>
+      </w:r>
+      <w:r>
+        <w:rPr>
+          <w:noProof/>
+          <w:lang w:eastAsia="fr-CH"/>
+        </w:rPr>
+        <w:t>s</w:t>
+      </w:r>
+    </w:p>
+    <w:p>
+      <w:pPr>
+        <w:rPr>
+          <w:lang w:eastAsia="fr-CH"/>
+        </w:rPr>
+      </w:pPr>
+      <w:r>
+        <w:rPr>
+          <w:lang w:eastAsia="fr-CH"/>
+        </w:rPr>
+        <w:t>Pour mettre un convertisseur DCDC supplémentaire afin de fournir les tensions d’alimentation du convertisseur ainsi que de l’amplificateur</w:t>
+      </w:r>
+      <w:r>
+        <w:rPr>
+          <w:lang w:eastAsia="fr-CH"/>
+        </w:rPr>
+        <w:t xml:space="preserve">, il est possible de monter cette électronique sur la couche </w:t>
+      </w:r>
+      <w:proofErr w:type="spellStart"/>
+      <w:r>
+        <w:rPr>
+          <w:lang w:eastAsia="fr-CH"/>
+        </w:rPr>
+        <w:t>bottom</w:t>
+      </w:r>
+      <w:proofErr w:type="spellEnd"/>
+      <w:r>
+        <w:rPr>
+          <w:lang w:eastAsia="fr-CH"/>
+        </w:rPr>
+        <w:t xml:space="preserve">. Une autre alternative pour gagner de la place sur le PCB est de changer de boitier de l’ADL pour passer à un boitier SMD, plus petit que le boitier avec le pin </w:t>
+      </w:r>
+      <w:r>
+        <w:rPr>
+          <w:lang w:eastAsia="fr-CH"/>
+        </w:rPr>
+        <w:t>traversant</w:t>
+      </w:r>
+      <w:r>
+        <w:rPr>
+          <w:lang w:eastAsia="fr-CH"/>
+        </w:rPr>
+        <w:t>.</w:t>
+      </w:r>
+      <w:r>
+        <w:rPr>
+          <w:lang w:eastAsia="fr-CH"/>
+        </w:rPr>
+        <w:t xml:space="preserve"> Une alternative de design est de mettre les </w:t>
+      </w:r>
+      <w:proofErr w:type="spellStart"/>
+      <w:r>
+        <w:rPr>
+          <w:lang w:eastAsia="fr-CH"/>
+        </w:rPr>
+        <w:t>vias</w:t>
+      </w:r>
+      <w:proofErr w:type="spellEnd"/>
+      <w:r>
+        <w:rPr>
+          <w:lang w:eastAsia="fr-CH"/>
+        </w:rPr>
+        <w:t xml:space="preserve"> dans les pads des composants avec recouvrement.</w:t>
+      </w:r>
+    </w:p>
+    <w:p>
+      <w:pPr>
+        <w:pStyle w:val="Heading2"/>
+        <w:rPr>
+          <w:lang w:eastAsia="fr-CH"/>
+        </w:rPr>
+      </w:pPr>
+      <w:r>
+        <w:rPr>
+          <w:lang w:eastAsia="fr-CH"/>
+        </w:rPr>
+        <w:t>Conclusion</w:t>
+      </w:r>
+      <w:r>
+        <w:rPr>
+          <w:lang w:eastAsia="fr-CH"/>
+        </w:rPr>
+        <w:t>s</w:t>
+      </w:r>
       <w:bookmarkStart w:id="0" w:name="_GoBack"/>
       <w:bookmarkEnd w:id="0"/>
-    </w:p>
-    <w:p>
-      <w:pPr>
-        <w:pStyle w:val="Heading1"/>
-        <w:rPr>
-          <w:noProof/>
-          <w:lang w:eastAsia="fr-CH"/>
-        </w:rPr>
-      </w:pPr>
-      <w:r>
-        <w:rPr>
-          <w:noProof/>
-          <w:lang w:eastAsia="fr-CH"/>
-        </w:rPr>
-        <w:t>Modification</w:t>
-      </w:r>
-      <w:r>
-        <w:rPr>
-          <w:noProof/>
-          <w:lang w:eastAsia="fr-CH"/>
-        </w:rPr>
-        <w:t xml:space="preserve"> et orientation future</w:t>
-      </w:r>
-    </w:p>
-    <w:p>
-      <w:pPr>
-        <w:rPr>
-          <w:lang w:eastAsia="fr-CH"/>
-        </w:rPr>
-      </w:pPr>
-      <w:r>
-        <w:rPr>
-          <w:lang w:eastAsia="fr-CH"/>
-        </w:rPr>
-        <w:t>Pour mettre un convertisseur DCDC supplémentaire afin de fournir les tensions d’alimentation du convertisseur ainsi que de l’amplificateur</w:t>
-      </w:r>
-      <w:r>
-        <w:rPr>
-          <w:lang w:eastAsia="fr-CH"/>
-        </w:rPr>
-        <w:t xml:space="preserve">, il est possible de monter cette électronique sur la couche </w:t>
-      </w:r>
-      <w:proofErr w:type="spellStart"/>
-      <w:r>
-        <w:rPr>
-          <w:lang w:eastAsia="fr-CH"/>
-        </w:rPr>
-        <w:t>bottom</w:t>
-      </w:r>
-      <w:proofErr w:type="spellEnd"/>
-      <w:r>
-        <w:rPr>
-          <w:lang w:eastAsia="fr-CH"/>
-        </w:rPr>
-        <w:t xml:space="preserve">. Une autre alternative pour gagner de la place sur le PCB est de changer de boitier de l’ADL pour passer à un boitier SMD, plus petit que le boitier avec le pin </w:t>
-      </w:r>
-      <w:r>
-        <w:rPr>
-          <w:lang w:eastAsia="fr-CH"/>
-        </w:rPr>
-        <w:t>traversant</w:t>
-      </w:r>
-      <w:r>
-        <w:rPr>
-          <w:lang w:eastAsia="fr-CH"/>
-        </w:rPr>
-        <w:t>.</w:t>
-      </w:r>
-      <w:r>
-        <w:rPr>
-          <w:lang w:eastAsia="fr-CH"/>
-        </w:rPr>
-        <w:t xml:space="preserve"> Une alternative de design est de mettre les </w:t>
-      </w:r>
-      <w:proofErr w:type="spellStart"/>
-      <w:r>
-        <w:rPr>
-          <w:lang w:eastAsia="fr-CH"/>
-        </w:rPr>
-        <w:t>vias</w:t>
-      </w:r>
-      <w:proofErr w:type="spellEnd"/>
-      <w:r>
-        <w:rPr>
-          <w:lang w:eastAsia="fr-CH"/>
-        </w:rPr>
-        <w:t xml:space="preserve"> dans les pads des composants avec recouvrement.</w:t>
-      </w:r>
-    </w:p>
-    <w:p>
-      <w:pPr>
-        <w:pStyle w:val="Heading2"/>
-        <w:rPr>
-          <w:lang w:eastAsia="fr-CH"/>
-        </w:rPr>
-      </w:pPr>
-      <w:r>
-        <w:rPr>
-          <w:lang w:eastAsia="fr-CH"/>
-        </w:rPr>
-        <w:t>Conclusion</w:t>
-      </w:r>
     </w:p>
     <w:p>
       <w:pPr>

</xml_diff>